<commit_message>
header not apa compatible
</commit_message>
<xml_diff>
--- a/Template.docx
+++ b/Template.docx
@@ -96,16 +96,18 @@
         <w:lastRenderedPageBreak/>
         <w:t>Evaluate CyberSecurity</w:t>
       </w:r>
-      <w:bookmarkStart w:id="0" w:name="_GoBack"/>
-      <w:bookmarkEnd w:id="0"/>
     </w:p>
     <w:sectPr>
-      <w:headerReference w:type="default" r:id="rId7"/>
+      <w:headerReference w:type="even" r:id="rId7"/>
+      <w:headerReference w:type="default" r:id="rId8"/>
+      <w:footerReference w:type="even" r:id="rId9"/>
+      <w:footerReference w:type="default" r:id="rId10"/>
+      <w:headerReference w:type="first" r:id="rId11"/>
+      <w:footerReference w:type="first" r:id="rId12"/>
       <w:pgSz w:w="12240" w:h="15840"/>
       <w:pgMar w:top="1440" w:right="1440" w:bottom="1440" w:left="1440" w:header="720" w:footer="720" w:gutter="0"/>
-      <w:pgNumType w:start="0"/>
+      <w:pgNumType w:start="1"/>
       <w:cols w:space="720"/>
-      <w:titlePg/>
       <w:docGrid w:linePitch="360"/>
     </w:sectPr>
   </w:body>
@@ -137,6 +139,36 @@
 </w:endnotes>
 </file>
 
+<file path=word/footer1.xml><?xml version="1.0" encoding="utf-8"?>
+<w:ftr xmlns:wpc="http://schemas.microsoft.com/office/word/2010/wordprocessingCanvas" xmlns:cx="http://schemas.microsoft.com/office/drawing/2014/chartex" xmlns:cx1="http://schemas.microsoft.com/office/drawing/2015/9/8/chartex" xmlns:cx2="http://schemas.microsoft.com/office/drawing/2015/10/21/chartex" xmlns:cx3="http://schemas.microsoft.com/office/drawing/2016/5/9/chartex" xmlns:cx4="http://schemas.microsoft.com/office/drawing/2016/5/10/chartex" xmlns:cx5="http://schemas.microsoft.com/office/drawing/2016/5/11/chartex" xmlns:cx6="http://schemas.microsoft.com/office/drawing/2016/5/12/chartex" xmlns:cx7="http://schemas.microsoft.com/office/drawing/2016/5/13/chartex" xmlns:cx8="http://schemas.microsoft.com/office/drawing/2016/5/14/chartex" xmlns:mc="http://schemas.openxmlformats.org/markup-compatibility/2006" xmlns:aink="http://schemas.microsoft.com/office/drawing/2016/ink" xmlns:am3d="http://schemas.microsoft.com/office/drawing/2017/model3d" xmlns:o="urn:schemas-microsoft-com:office:office" xmlns:r="http://schemas.openxmlformats.org/officeDocument/2006/relationships" xmlns:m="http://schemas.openxmlformats.org/officeDocument/2006/math" xmlns:v="urn:schemas-microsoft-com:vml" xmlns:wp14="http://schemas.microsoft.com/office/word/2010/wordprocessingDrawing" xmlns:wp="http://schemas.openxmlformats.org/drawingml/2006/wordprocessingDrawing" xmlns:w10="urn:schemas-microsoft-com:office:word" xmlns:w="http://schemas.openxmlformats.org/wordprocessingml/2006/main" xmlns:w14="http://schemas.microsoft.com/office/word/2010/wordml" xmlns:w15="http://schemas.microsoft.com/office/word/2012/wordml" xmlns:w16cex="http://schemas.microsoft.com/office/word/2018/wordml/cex" xmlns:w16cid="http://schemas.microsoft.com/office/word/2016/wordml/cid" xmlns:w16="http://schemas.microsoft.com/office/word/2018/wordml" xmlns:w16se="http://schemas.microsoft.com/office/word/2015/wordml/symex" xmlns:wpg="http://schemas.microsoft.com/office/word/2010/wordprocessingGroup" xmlns:wpi="http://schemas.microsoft.com/office/word/2010/wordprocessingInk" xmlns:wne="http://schemas.microsoft.com/office/word/2006/wordml" xmlns:wps="http://schemas.microsoft.com/office/word/2010/wordprocessingShape" mc:Ignorable="w14 w15 w16se w16cid w16 w16cex wp14">
+  <w:p>
+    <w:pPr>
+      <w:pStyle w:val="Footer"/>
+    </w:pPr>
+  </w:p>
+</w:ftr>
+</file>
+
+<file path=word/footer2.xml><?xml version="1.0" encoding="utf-8"?>
+<w:ftr xmlns:wpc="http://schemas.microsoft.com/office/word/2010/wordprocessingCanvas" xmlns:cx="http://schemas.microsoft.com/office/drawing/2014/chartex" xmlns:cx1="http://schemas.microsoft.com/office/drawing/2015/9/8/chartex" xmlns:cx2="http://schemas.microsoft.com/office/drawing/2015/10/21/chartex" xmlns:cx3="http://schemas.microsoft.com/office/drawing/2016/5/9/chartex" xmlns:cx4="http://schemas.microsoft.com/office/drawing/2016/5/10/chartex" xmlns:cx5="http://schemas.microsoft.com/office/drawing/2016/5/11/chartex" xmlns:cx6="http://schemas.microsoft.com/office/drawing/2016/5/12/chartex" xmlns:cx7="http://schemas.microsoft.com/office/drawing/2016/5/13/chartex" xmlns:cx8="http://schemas.microsoft.com/office/drawing/2016/5/14/chartex" xmlns:mc="http://schemas.openxmlformats.org/markup-compatibility/2006" xmlns:aink="http://schemas.microsoft.com/office/drawing/2016/ink" xmlns:am3d="http://schemas.microsoft.com/office/drawing/2017/model3d" xmlns:o="urn:schemas-microsoft-com:office:office" xmlns:r="http://schemas.openxmlformats.org/officeDocument/2006/relationships" xmlns:m="http://schemas.openxmlformats.org/officeDocument/2006/math" xmlns:v="urn:schemas-microsoft-com:vml" xmlns:wp14="http://schemas.microsoft.com/office/word/2010/wordprocessingDrawing" xmlns:wp="http://schemas.openxmlformats.org/drawingml/2006/wordprocessingDrawing" xmlns:w10="urn:schemas-microsoft-com:office:word" xmlns:w="http://schemas.openxmlformats.org/wordprocessingml/2006/main" xmlns:w14="http://schemas.microsoft.com/office/word/2010/wordml" xmlns:w15="http://schemas.microsoft.com/office/word/2012/wordml" xmlns:w16cex="http://schemas.microsoft.com/office/word/2018/wordml/cex" xmlns:w16cid="http://schemas.microsoft.com/office/word/2016/wordml/cid" xmlns:w16="http://schemas.microsoft.com/office/word/2018/wordml" xmlns:w16se="http://schemas.microsoft.com/office/word/2015/wordml/symex" xmlns:wpg="http://schemas.microsoft.com/office/word/2010/wordprocessingGroup" xmlns:wpi="http://schemas.microsoft.com/office/word/2010/wordprocessingInk" xmlns:wne="http://schemas.microsoft.com/office/word/2006/wordml" xmlns:wps="http://schemas.microsoft.com/office/word/2010/wordprocessingShape" mc:Ignorable="w14 w15 w16se w16cid w16 w16cex wp14">
+  <w:p>
+    <w:pPr>
+      <w:pStyle w:val="Footer"/>
+    </w:pPr>
+  </w:p>
+</w:ftr>
+</file>
+
+<file path=word/footer3.xml><?xml version="1.0" encoding="utf-8"?>
+<w:ftr xmlns:wpc="http://schemas.microsoft.com/office/word/2010/wordprocessingCanvas" xmlns:cx="http://schemas.microsoft.com/office/drawing/2014/chartex" xmlns:cx1="http://schemas.microsoft.com/office/drawing/2015/9/8/chartex" xmlns:cx2="http://schemas.microsoft.com/office/drawing/2015/10/21/chartex" xmlns:cx3="http://schemas.microsoft.com/office/drawing/2016/5/9/chartex" xmlns:cx4="http://schemas.microsoft.com/office/drawing/2016/5/10/chartex" xmlns:cx5="http://schemas.microsoft.com/office/drawing/2016/5/11/chartex" xmlns:cx6="http://schemas.microsoft.com/office/drawing/2016/5/12/chartex" xmlns:cx7="http://schemas.microsoft.com/office/drawing/2016/5/13/chartex" xmlns:cx8="http://schemas.microsoft.com/office/drawing/2016/5/14/chartex" xmlns:mc="http://schemas.openxmlformats.org/markup-compatibility/2006" xmlns:aink="http://schemas.microsoft.com/office/drawing/2016/ink" xmlns:am3d="http://schemas.microsoft.com/office/drawing/2017/model3d" xmlns:o="urn:schemas-microsoft-com:office:office" xmlns:r="http://schemas.openxmlformats.org/officeDocument/2006/relationships" xmlns:m="http://schemas.openxmlformats.org/officeDocument/2006/math" xmlns:v="urn:schemas-microsoft-com:vml" xmlns:wp14="http://schemas.microsoft.com/office/word/2010/wordprocessingDrawing" xmlns:wp="http://schemas.openxmlformats.org/drawingml/2006/wordprocessingDrawing" xmlns:w10="urn:schemas-microsoft-com:office:word" xmlns:w="http://schemas.openxmlformats.org/wordprocessingml/2006/main" xmlns:w14="http://schemas.microsoft.com/office/word/2010/wordml" xmlns:w15="http://schemas.microsoft.com/office/word/2012/wordml" xmlns:w16cex="http://schemas.microsoft.com/office/word/2018/wordml/cex" xmlns:w16cid="http://schemas.microsoft.com/office/word/2016/wordml/cid" xmlns:w16="http://schemas.microsoft.com/office/word/2018/wordml" xmlns:w16se="http://schemas.microsoft.com/office/word/2015/wordml/symex" xmlns:wpg="http://schemas.microsoft.com/office/word/2010/wordprocessingGroup" xmlns:wpi="http://schemas.microsoft.com/office/word/2010/wordprocessingInk" xmlns:wne="http://schemas.microsoft.com/office/word/2006/wordml" xmlns:wps="http://schemas.microsoft.com/office/word/2010/wordprocessingShape" mc:Ignorable="w14 w15 w16se w16cid w16 w16cex wp14">
+  <w:p>
+    <w:pPr>
+      <w:pStyle w:val="Footer"/>
+    </w:pPr>
+  </w:p>
+</w:ftr>
+</file>
+
 <file path=word/footnotes.xml><?xml version="1.0" encoding="utf-8"?>
 <w:footnotes xmlns:wpc="http://schemas.microsoft.com/office/word/2010/wordprocessingCanvas" xmlns:cx="http://schemas.microsoft.com/office/drawing/2014/chartex" xmlns:cx1="http://schemas.microsoft.com/office/drawing/2015/9/8/chartex" xmlns:cx2="http://schemas.microsoft.com/office/drawing/2015/10/21/chartex" xmlns:cx3="http://schemas.microsoft.com/office/drawing/2016/5/9/chartex" xmlns:cx4="http://schemas.microsoft.com/office/drawing/2016/5/10/chartex" xmlns:cx5="http://schemas.microsoft.com/office/drawing/2016/5/11/chartex" xmlns:cx6="http://schemas.microsoft.com/office/drawing/2016/5/12/chartex" xmlns:cx7="http://schemas.microsoft.com/office/drawing/2016/5/13/chartex" xmlns:cx8="http://schemas.microsoft.com/office/drawing/2016/5/14/chartex" xmlns:mc="http://schemas.openxmlformats.org/markup-compatibility/2006" xmlns:aink="http://schemas.microsoft.com/office/drawing/2016/ink" xmlns:am3d="http://schemas.microsoft.com/office/drawing/2017/model3d" xmlns:o="urn:schemas-microsoft-com:office:office" xmlns:r="http://schemas.openxmlformats.org/officeDocument/2006/relationships" xmlns:m="http://schemas.openxmlformats.org/officeDocument/2006/math" xmlns:v="urn:schemas-microsoft-com:vml" xmlns:wp14="http://schemas.microsoft.com/office/word/2010/wordprocessingDrawing" xmlns:wp="http://schemas.openxmlformats.org/drawingml/2006/wordprocessingDrawing" xmlns:w10="urn:schemas-microsoft-com:office:word" xmlns:w="http://schemas.openxmlformats.org/wordprocessingml/2006/main" xmlns:w14="http://schemas.microsoft.com/office/word/2010/wordml" xmlns:w15="http://schemas.microsoft.com/office/word/2012/wordml" xmlns:w16cex="http://schemas.microsoft.com/office/word/2018/wordml/cex" xmlns:w16cid="http://schemas.microsoft.com/office/word/2016/wordml/cid" xmlns:w16="http://schemas.microsoft.com/office/word/2018/wordml" xmlns:w16se="http://schemas.microsoft.com/office/word/2015/wordml/symex" xmlns:wpg="http://schemas.microsoft.com/office/word/2010/wordprocessingGroup" xmlns:wpi="http://schemas.microsoft.com/office/word/2010/wordprocessingInk" xmlns:wne="http://schemas.microsoft.com/office/word/2006/wordml" xmlns:wps="http://schemas.microsoft.com/office/word/2010/wordprocessingShape" mc:Ignorable="w14 w15 w16se w16cid w16 w16cex wp14">
   <w:footnote w:type="separator" w:id="-1">
@@ -164,85 +196,40 @@
 
 <file path=word/header1.xml><?xml version="1.0" encoding="utf-8"?>
 <w:hdr xmlns:wpc="http://schemas.microsoft.com/office/word/2010/wordprocessingCanvas" xmlns:cx="http://schemas.microsoft.com/office/drawing/2014/chartex" xmlns:cx1="http://schemas.microsoft.com/office/drawing/2015/9/8/chartex" xmlns:cx2="http://schemas.microsoft.com/office/drawing/2015/10/21/chartex" xmlns:cx3="http://schemas.microsoft.com/office/drawing/2016/5/9/chartex" xmlns:cx4="http://schemas.microsoft.com/office/drawing/2016/5/10/chartex" xmlns:cx5="http://schemas.microsoft.com/office/drawing/2016/5/11/chartex" xmlns:cx6="http://schemas.microsoft.com/office/drawing/2016/5/12/chartex" xmlns:cx7="http://schemas.microsoft.com/office/drawing/2016/5/13/chartex" xmlns:cx8="http://schemas.microsoft.com/office/drawing/2016/5/14/chartex" xmlns:mc="http://schemas.openxmlformats.org/markup-compatibility/2006" xmlns:aink="http://schemas.microsoft.com/office/drawing/2016/ink" xmlns:am3d="http://schemas.microsoft.com/office/drawing/2017/model3d" xmlns:o="urn:schemas-microsoft-com:office:office" xmlns:r="http://schemas.openxmlformats.org/officeDocument/2006/relationships" xmlns:m="http://schemas.openxmlformats.org/officeDocument/2006/math" xmlns:v="urn:schemas-microsoft-com:vml" xmlns:wp14="http://schemas.microsoft.com/office/word/2010/wordprocessingDrawing" xmlns:wp="http://schemas.openxmlformats.org/drawingml/2006/wordprocessingDrawing" xmlns:w10="urn:schemas-microsoft-com:office:word" xmlns:w="http://schemas.openxmlformats.org/wordprocessingml/2006/main" xmlns:w14="http://schemas.microsoft.com/office/word/2010/wordml" xmlns:w15="http://schemas.microsoft.com/office/word/2012/wordml" xmlns:w16cex="http://schemas.microsoft.com/office/word/2018/wordml/cex" xmlns:w16cid="http://schemas.microsoft.com/office/word/2016/wordml/cid" xmlns:w16="http://schemas.microsoft.com/office/word/2018/wordml" xmlns:w16se="http://schemas.microsoft.com/office/word/2015/wordml/symex" xmlns:wpg="http://schemas.microsoft.com/office/word/2010/wordprocessingGroup" xmlns:wpi="http://schemas.microsoft.com/office/word/2010/wordprocessingInk" xmlns:wne="http://schemas.microsoft.com/office/word/2006/wordml" xmlns:wps="http://schemas.microsoft.com/office/word/2010/wordprocessingShape" mc:Ignorable="w14 w15 w16se w16cid w16 w16cex wp14">
-  <w:sdt>
-    <w:sdtPr>
-      <w:rPr>
-        <w:color w:val="7F7F7F" w:themeColor="background1" w:themeShade="7F"/>
-        <w:spacing w:val="60"/>
-      </w:rPr>
-      <w:id w:val="568852886"/>
-      <w:docPartObj>
-        <w:docPartGallery w:val="Page Numbers (Top of Page)"/>
-        <w:docPartUnique/>
-      </w:docPartObj>
-    </w:sdtPr>
-    <w:sdtEndPr>
-      <w:rPr>
-        <w:b/>
-        <w:bCs/>
-        <w:noProof/>
-        <w:color w:val="auto"/>
-        <w:spacing w:val="0"/>
-      </w:rPr>
-    </w:sdtEndPr>
-    <w:sdtContent>
-      <w:p>
-        <w:pPr>
-          <w:pStyle w:val="Header"/>
-          <w:pBdr>
-            <w:bottom w:val="single" w:sz="4" w:space="1" w:color="D9D9D9" w:themeColor="background1" w:themeShade="D9"/>
-          </w:pBdr>
-          <w:rPr>
-            <w:b/>
-            <w:bCs/>
-          </w:rPr>
-        </w:pPr>
-        <w:r>
-          <w:rPr>
-            <w:color w:val="7F7F7F" w:themeColor="background1" w:themeShade="7F"/>
-            <w:spacing w:val="60"/>
-          </w:rPr>
-          <w:t>TIM-</w:t>
-        </w:r>
-        <w:r>
-          <w:rPr>
-            <w:color w:val="7F7F7F" w:themeColor="background1" w:themeShade="7F"/>
-            <w:spacing w:val="60"/>
-          </w:rPr>
-          <w:t>830</w:t>
-        </w:r>
-        <w:r>
-          <w:rPr>
-            <w:color w:val="7F7F7F" w:themeColor="background1" w:themeShade="7F"/>
-            <w:spacing w:val="60"/>
-          </w:rPr>
-          <w:t>1</w:t>
-        </w:r>
-        <w:r>
-          <w:rPr>
-            <w:color w:val="7F7F7F" w:themeColor="background1" w:themeShade="7F"/>
-            <w:spacing w:val="60"/>
-          </w:rPr>
-          <w:t xml:space="preserve">: </w:t>
-        </w:r>
-        <w:r>
-          <w:rPr>
-            <w:color w:val="7F7F7F" w:themeColor="background1" w:themeShade="7F"/>
-            <w:spacing w:val="60"/>
-          </w:rPr>
-          <w:t>PRINCIPALS OF CYBERSECURITY</w:t>
-        </w:r>
-        <w:r>
-          <w:rPr>
-            <w:color w:val="7F7F7F" w:themeColor="background1" w:themeShade="7F"/>
-            <w:spacing w:val="60"/>
-          </w:rPr>
-          <w:tab/>
-          <w:t>Page</w:t>
-        </w:r>
-        <w:r>
-          <w:t xml:space="preserve"> | </w:t>
-        </w:r>
+  <w:p>
+    <w:pPr>
+      <w:pStyle w:val="Header"/>
+    </w:pPr>
+  </w:p>
+</w:hdr>
+</file>
+
+<file path=word/header2.xml><?xml version="1.0" encoding="utf-8"?>
+<w:hdr xmlns:wpc="http://schemas.microsoft.com/office/word/2010/wordprocessingCanvas" xmlns:cx="http://schemas.microsoft.com/office/drawing/2014/chartex" xmlns:cx1="http://schemas.microsoft.com/office/drawing/2015/9/8/chartex" xmlns:cx2="http://schemas.microsoft.com/office/drawing/2015/10/21/chartex" xmlns:cx3="http://schemas.microsoft.com/office/drawing/2016/5/9/chartex" xmlns:cx4="http://schemas.microsoft.com/office/drawing/2016/5/10/chartex" xmlns:cx5="http://schemas.microsoft.com/office/drawing/2016/5/11/chartex" xmlns:cx6="http://schemas.microsoft.com/office/drawing/2016/5/12/chartex" xmlns:cx7="http://schemas.microsoft.com/office/drawing/2016/5/13/chartex" xmlns:cx8="http://schemas.microsoft.com/office/drawing/2016/5/14/chartex" xmlns:mc="http://schemas.openxmlformats.org/markup-compatibility/2006" xmlns:aink="http://schemas.microsoft.com/office/drawing/2016/ink" xmlns:am3d="http://schemas.microsoft.com/office/drawing/2017/model3d" xmlns:o="urn:schemas-microsoft-com:office:office" xmlns:r="http://schemas.openxmlformats.org/officeDocument/2006/relationships" xmlns:m="http://schemas.openxmlformats.org/officeDocument/2006/math" xmlns:v="urn:schemas-microsoft-com:vml" xmlns:wp14="http://schemas.microsoft.com/office/word/2010/wordprocessingDrawing" xmlns:wp="http://schemas.openxmlformats.org/drawingml/2006/wordprocessingDrawing" xmlns:w10="urn:schemas-microsoft-com:office:word" xmlns:w="http://schemas.openxmlformats.org/wordprocessingml/2006/main" xmlns:w14="http://schemas.microsoft.com/office/word/2010/wordml" xmlns:w15="http://schemas.microsoft.com/office/word/2012/wordml" xmlns:w16cex="http://schemas.microsoft.com/office/word/2018/wordml/cex" xmlns:w16cid="http://schemas.microsoft.com/office/word/2016/wordml/cid" xmlns:w16="http://schemas.microsoft.com/office/word/2018/wordml" xmlns:w16se="http://schemas.microsoft.com/office/word/2015/wordml/symex" xmlns:wpg="http://schemas.microsoft.com/office/word/2010/wordprocessingGroup" xmlns:wpi="http://schemas.microsoft.com/office/word/2010/wordprocessingInk" xmlns:wne="http://schemas.microsoft.com/office/word/2006/wordml" xmlns:wps="http://schemas.microsoft.com/office/word/2010/wordprocessingShape" mc:Ignorable="w14 w15 w16se w16cid w16 w16cex wp14">
+  <w:p>
+    <w:pPr>
+      <w:pStyle w:val="Header"/>
+    </w:pPr>
+    <w:r>
+      <w:t>TIM-8301: PRINCIPALS OF CYBERSECURITY</w:t>
+    </w:r>
+    <w:r>
+      <w:tab/>
+    </w:r>
+    <w:sdt>
+      <w:sdtPr>
+        <w:id w:val="974264468"/>
+        <w:docPartObj>
+          <w:docPartGallery w:val="Page Numbers (Top of Page)"/>
+          <w:docPartUnique/>
+        </w:docPartObj>
+      </w:sdtPr>
+      <w:sdtEndPr>
+        <w:rPr>
+          <w:noProof/>
+        </w:rPr>
+      </w:sdtEndPr>
+      <w:sdtContent>
         <w:r>
           <w:fldChar w:fldCharType="begin"/>
         </w:r>
@@ -254,23 +241,29 @@
         </w:r>
         <w:r>
           <w:rPr>
-            <w:b/>
-            <w:bCs/>
             <w:noProof/>
           </w:rPr>
           <w:t>2</w:t>
         </w:r>
         <w:r>
           <w:rPr>
-            <w:b/>
-            <w:bCs/>
             <w:noProof/>
           </w:rPr>
           <w:fldChar w:fldCharType="end"/>
         </w:r>
-      </w:p>
-    </w:sdtContent>
-  </w:sdt>
+      </w:sdtContent>
+    </w:sdt>
+  </w:p>
+  <w:p>
+    <w:pPr>
+      <w:pStyle w:val="Header"/>
+    </w:pPr>
+  </w:p>
+</w:hdr>
+</file>
+
+<file path=word/header3.xml><?xml version="1.0" encoding="utf-8"?>
+<w:hdr xmlns:wpc="http://schemas.microsoft.com/office/word/2010/wordprocessingCanvas" xmlns:cx="http://schemas.microsoft.com/office/drawing/2014/chartex" xmlns:cx1="http://schemas.microsoft.com/office/drawing/2015/9/8/chartex" xmlns:cx2="http://schemas.microsoft.com/office/drawing/2015/10/21/chartex" xmlns:cx3="http://schemas.microsoft.com/office/drawing/2016/5/9/chartex" xmlns:cx4="http://schemas.microsoft.com/office/drawing/2016/5/10/chartex" xmlns:cx5="http://schemas.microsoft.com/office/drawing/2016/5/11/chartex" xmlns:cx6="http://schemas.microsoft.com/office/drawing/2016/5/12/chartex" xmlns:cx7="http://schemas.microsoft.com/office/drawing/2016/5/13/chartex" xmlns:cx8="http://schemas.microsoft.com/office/drawing/2016/5/14/chartex" xmlns:mc="http://schemas.openxmlformats.org/markup-compatibility/2006" xmlns:aink="http://schemas.microsoft.com/office/drawing/2016/ink" xmlns:am3d="http://schemas.microsoft.com/office/drawing/2017/model3d" xmlns:o="urn:schemas-microsoft-com:office:office" xmlns:r="http://schemas.openxmlformats.org/officeDocument/2006/relationships" xmlns:m="http://schemas.openxmlformats.org/officeDocument/2006/math" xmlns:v="urn:schemas-microsoft-com:vml" xmlns:wp14="http://schemas.microsoft.com/office/word/2010/wordprocessingDrawing" xmlns:wp="http://schemas.openxmlformats.org/drawingml/2006/wordprocessingDrawing" xmlns:w10="urn:schemas-microsoft-com:office:word" xmlns:w="http://schemas.openxmlformats.org/wordprocessingml/2006/main" xmlns:w14="http://schemas.microsoft.com/office/word/2010/wordml" xmlns:w15="http://schemas.microsoft.com/office/word/2012/wordml" xmlns:w16cex="http://schemas.microsoft.com/office/word/2018/wordml/cex" xmlns:w16cid="http://schemas.microsoft.com/office/word/2016/wordml/cid" xmlns:w16="http://schemas.microsoft.com/office/word/2018/wordml" xmlns:w16se="http://schemas.microsoft.com/office/word/2015/wordml/symex" xmlns:wpg="http://schemas.microsoft.com/office/word/2010/wordprocessingGroup" xmlns:wpi="http://schemas.microsoft.com/office/word/2010/wordprocessingInk" xmlns:wne="http://schemas.microsoft.com/office/word/2006/wordml" xmlns:wps="http://schemas.microsoft.com/office/word/2010/wordprocessingShape" mc:Ignorable="w14 w15 w16se w16cid w16 w16cex wp14">
   <w:p>
     <w:pPr>
       <w:pStyle w:val="Header"/>
@@ -1195,7 +1188,7 @@
 </file>
 
 <file path=customXml/itemProps1.xml><?xml version="1.0" encoding="utf-8"?>
-<ds:datastoreItem xmlns:ds="http://schemas.openxmlformats.org/officeDocument/2006/customXml" ds:itemID="{2258A176-7F39-4AA2-8B7F-8D5A8E040FCB}">
+<ds:datastoreItem xmlns:ds="http://schemas.openxmlformats.org/officeDocument/2006/customXml" ds:itemID="{45D17075-4DEB-4713-8504-D423CD40C518}">
   <ds:schemaRefs>
     <ds:schemaRef ds:uri="http://schemas.openxmlformats.org/officeDocument/2006/bibliography"/>
   </ds:schemaRefs>

</xml_diff>